<commit_message>
Remove remaining red text
</commit_message>
<xml_diff>
--- a/A11_Ribeiro075_Johnson317.docx
+++ b/A11_Ribeiro075_Johnson317.docx
@@ -4211,48 +4211,6 @@
           <w:rtl w:val="0"/>
         </w:rPr>
         <w:t xml:space="preserve">Problems when using C implementation</w:t>
-      </w:r>
-    </w:p>
-    <w:p>
-      <w:pPr>
-        <w:spacing w:after="120" w:lineRule="auto"/>
-        <w:jc w:val="both"/>
-        <w:rPr>
-          <w:rFonts w:ascii="Arial" w:cs="Arial" w:eastAsia="Arial" w:hAnsi="Arial"/>
-        </w:rPr>
-      </w:pPr>
-      <w:r>
-        <w:rPr>
-          <w:rtl w:val="0"/>
-        </w:rPr>
-      </w:r>
-    </w:p>
-    <w:p>
-      <w:pPr>
-        <w:tabs>
-          <w:tab w:val="left" w:leader="none" w:pos="1553"/>
-        </w:tabs>
-        <w:spacing w:after="120" w:before="120" w:lineRule="auto"/>
-        <w:ind w:left="111" w:right="38" w:firstLine="0"/>
-        <w:jc w:val="both"/>
-        <w:rPr>
-          <w:rFonts w:ascii="Arial" w:cs="Arial" w:eastAsia="Arial" w:hAnsi="Arial"/>
-          <w:i w:val="1"/>
-          <w:color w:val="c00000"/>
-          <w:sz w:val="24"/>
-          <w:szCs w:val="24"/>
-        </w:rPr>
-      </w:pPr>
-      <w:r>
-        <w:rPr>
-          <w:rFonts w:ascii="Arial" w:cs="Arial" w:eastAsia="Arial" w:hAnsi="Arial"/>
-          <w:i w:val="1"/>
-          <w:color w:val="c00000"/>
-          <w:sz w:val="24"/>
-          <w:szCs w:val="24"/>
-          <w:rtl w:val="0"/>
-        </w:rPr>
-        <w:t xml:space="preserve">[Your vision about main problems / difficulties when implementing a new language (ex: memory allocation, range of datatypes]</w:t>
       </w:r>
     </w:p>
     <w:p>
@@ -7172,7 +7130,7 @@
 
 <file path=customXML/item1.xml><?xml version="1.0" encoding="utf-8"?>
 <go:gDocsCustomXmlDataStorage xmlns:go="http://customooxmlschemas.google.com/" xmlns:r="http://schemas.openxmlformats.org/officeDocument/2006/relationships" uri="GoogleDocsCustomDataVersion1">
-  <go:docsCustomData xmlns:go="http://customooxmlschemas.google.com/" roundtripDataSignature="AMtx7mhSEvxbWodwceuiYaKrR2BWVpCg4A==">AMUW2mUP/5wJzw8NxbqxPbXpZgC+HEVTD3oaH87TXmawzwk3ayWWZzbW7zYvbCz9WjGRd5zhyfL6xNeQ7ydRW8kO291NrjPnKphrrcsnGqYjpMSKnC/evnYoAEZL2x1KfveSaqx7HHQ07kq+lIuOthBAtGOapsWP/2b2Z5+m3iUdrW08YTfJBd5NpbHirF2uefGMG6S6latDNEs+Y9+qMfNjQ7pvEsYYfHo5bYyg72h43gL1m6hClPQo0VwzNPoJCot6ncVNu2ul1lPyrVTenPVUD6H9z/Mdrx5h7cFQi8ySXLQ2i7aDYkY=</go:docsCustomData>
+  <go:docsCustomData xmlns:go="http://customooxmlschemas.google.com/" roundtripDataSignature="AMtx7mhSEvxbWodwceuiYaKrR2BWVpCg4A==">AMUW2mXQN81H6tt1s4a2m731UK6lFbnua3eDkFnIfvdDlO2Zrc4oD0XKkUKuYrDbb3FMiAdX8DLxD62vlJfX5JmOWPMm2oVc0a6O/WFSzMCZSp+W+/J/X3UA8dg4Mo85ZJZPeYT0gDx7gNoueNKpLPAhQpBlA3b54VfwGdONHdGeqAWQecOpBSb6aQIi5t9kYStoxgezggPxxoBb3grXwy8cLlJmEcSg4sPK4HIoyoHm+VUjkJX635ti1R+poe1HA017zEXvuXfnEZZOOXtf4DjeOLuS2BZx0l38Q+kjJ3MbifG3McmQUyw=</go:docsCustomData>
 </go:gDocsCustomXmlDataStorage>
 </file>
 

</xml_diff>